<commit_message>
updated selected content and submitted for review
</commit_message>
<xml_diff>
--- a/public/input.docx
+++ b/public/input.docx
@@ -131,15 +131,7 @@
           <w:bCs w:val="0"/>
           <w:color w:val="auto"/>
         </w:rPr>
-        <w:t>{#</w:t>
-      </w:r>
-      <w:r>
-        <w:rPr>
-          <w:b w:val="0"/>
-          <w:bCs w:val="0"/>
-          <w:color w:val="auto"/>
-        </w:rPr>
-        <w:t>selected</w:t>
+        <w:t>{#selected</w:t>
       </w:r>
       <w:r>
         <w:rPr>
@@ -167,7 +159,30 @@
         <w:rPr>
           <w:rFonts w:hint="eastAsia"/>
         </w:rPr>
-        <w:t>{title}</w:t>
+        <w:t>{</w:t>
+      </w:r>
+      <w:proofErr w:type="spellStart"/>
+      <w:r>
+        <w:t>selected_</w:t>
+      </w:r>
+      <w:r>
+        <w:t>content_</w:t>
+      </w:r>
+      <w:r>
+        <w:t>chi_</w:t>
+      </w:r>
+      <w:r>
+        <w:rPr>
+          <w:rFonts w:hint="eastAsia"/>
+        </w:rPr>
+        <w:t>title</w:t>
+      </w:r>
+      <w:proofErr w:type="spellEnd"/>
+      <w:r>
+        <w:rPr>
+          <w:rFonts w:hint="eastAsia"/>
+        </w:rPr>
+        <w:t>}</w:t>
       </w:r>
     </w:p>
     <w:p>
@@ -277,68 +292,123 @@
         </w:rPr>
         <w:t>{</w:t>
       </w:r>
-      <w:r>
-        <w:rPr>
-          <w:b w:val="0"/>
-          <w:bCs w:val="0"/>
-          <w:color w:val="auto"/>
-        </w:rPr>
-        <w:t>#</w:t>
-      </w:r>
-      <w:r>
-        <w:rPr>
-          <w:rFonts w:hint="eastAsia"/>
-          <w:b w:val="0"/>
-          <w:bCs w:val="0"/>
-          <w:color w:val="auto"/>
-        </w:rPr>
-        <w:t>content}</w:t>
-      </w:r>
-    </w:p>
-    <w:p>
-      <w:pPr>
-        <w:pStyle w:val="QCT"/>
-        <w:rPr>
-          <w:b w:val="0"/>
-          <w:bCs w:val="0"/>
-          <w:color w:val="auto"/>
-        </w:rPr>
-      </w:pPr>
-      <w:r>
-        <w:rPr>
-          <w:b w:val="0"/>
-          <w:bCs w:val="0"/>
-          <w:color w:val="auto"/>
-        </w:rPr>
-        <w:t>{para}</w:t>
-      </w:r>
-    </w:p>
-    <w:p>
-      <w:pPr>
-        <w:pStyle w:val="QCT"/>
-        <w:rPr>
-          <w:b w:val="0"/>
-          <w:bCs w:val="0"/>
-          <w:color w:val="auto"/>
-        </w:rPr>
-      </w:pPr>
-    </w:p>
-    <w:p>
-      <w:pPr>
-        <w:pStyle w:val="QCT"/>
-        <w:rPr>
-          <w:b w:val="0"/>
-          <w:bCs w:val="0"/>
-          <w:color w:val="auto"/>
-        </w:rPr>
-      </w:pPr>
-      <w:r>
-        <w:rPr>
-          <w:b w:val="0"/>
-          <w:bCs w:val="0"/>
-          <w:color w:val="auto"/>
-        </w:rPr>
-        <w:t>{/content}</w:t>
+      <w:proofErr w:type="spellStart"/>
+      <w:r>
+        <w:rPr>
+          <w:b w:val="0"/>
+          <w:bCs w:val="0"/>
+          <w:color w:val="auto"/>
+        </w:rPr>
+        <w:t>selected_</w:t>
+      </w:r>
+      <w:r>
+        <w:rPr>
+          <w:b w:val="0"/>
+          <w:bCs w:val="0"/>
+          <w:color w:val="auto"/>
+        </w:rPr>
+        <w:t>content_</w:t>
+      </w:r>
+      <w:r>
+        <w:rPr>
+          <w:b w:val="0"/>
+          <w:bCs w:val="0"/>
+          <w:color w:val="auto"/>
+        </w:rPr>
+        <w:t>chi</w:t>
+      </w:r>
+      <w:proofErr w:type="spellEnd"/>
+      <w:r>
+        <w:rPr>
+          <w:b w:val="0"/>
+          <w:bCs w:val="0"/>
+          <w:color w:val="auto"/>
+        </w:rPr>
+        <w:t>}</w:t>
+      </w:r>
+    </w:p>
+    <w:p>
+      <w:pPr>
+        <w:pStyle w:val="QCT"/>
+        <w:rPr>
+          <w:b w:val="0"/>
+          <w:bCs w:val="0"/>
+          <w:color w:val="auto"/>
+        </w:rPr>
+      </w:pPr>
+    </w:p>
+    <w:p>
+      <w:pPr>
+        <w:pStyle w:val="QCT"/>
+      </w:pPr>
+      <w:r>
+        <w:t>{</w:t>
+      </w:r>
+      <w:proofErr w:type="spellStart"/>
+      <w:r>
+        <w:t>selected_</w:t>
+      </w:r>
+      <w:r>
+        <w:t>content_</w:t>
+      </w:r>
+      <w:r>
+        <w:t>eng_title</w:t>
+      </w:r>
+      <w:proofErr w:type="spellEnd"/>
+      <w:r>
+        <w:t>}</w:t>
+      </w:r>
+    </w:p>
+    <w:p>
+      <w:pPr>
+        <w:pStyle w:val="QCT"/>
+        <w:rPr>
+          <w:b w:val="0"/>
+          <w:bCs w:val="0"/>
+          <w:color w:val="auto"/>
+        </w:rPr>
+      </w:pPr>
+      <w:r>
+        <w:rPr>
+          <w:b w:val="0"/>
+          <w:bCs w:val="0"/>
+          <w:color w:val="auto"/>
+        </w:rPr>
+        <w:t>{</w:t>
+      </w:r>
+      <w:proofErr w:type="spellStart"/>
+      <w:r>
+        <w:rPr>
+          <w:b w:val="0"/>
+          <w:bCs w:val="0"/>
+          <w:color w:val="auto"/>
+        </w:rPr>
+        <w:t>selected_</w:t>
+      </w:r>
+      <w:r>
+        <w:rPr>
+          <w:b w:val="0"/>
+          <w:bCs w:val="0"/>
+          <w:color w:val="auto"/>
+        </w:rPr>
+        <w:t>content_</w:t>
+      </w:r>
+      <w:r>
+        <w:rPr>
+          <w:b w:val="0"/>
+          <w:bCs w:val="0"/>
+          <w:color w:val="auto"/>
+        </w:rPr>
+        <w:t>eng</w:t>
+      </w:r>
+      <w:proofErr w:type="spellEnd"/>
+      <w:r>
+        <w:rPr>
+          <w:b w:val="0"/>
+          <w:bCs w:val="0"/>
+          <w:color w:val="auto"/>
+        </w:rPr>
+        <w:t>}</w:t>
       </w:r>
     </w:p>
     <w:p>
@@ -413,14 +483,6 @@
         </w:rPr>
         <w:t>}</w:t>
       </w:r>
-    </w:p>
-    <w:p>
-      <w:pPr>
-        <w:rPr>
-          <w:rFonts w:eastAsiaTheme="minorEastAsia" w:cs="Arial"/>
-          <w:szCs w:val="20"/>
-        </w:rPr>
-      </w:pPr>
     </w:p>
     <w:p>
       <w:pPr>
@@ -508,6 +570,61 @@
       </w:r>
     </w:p>
     <w:p>
+      <w:r>
+        <w:t>{</w:t>
+      </w:r>
+      <w:r>
+        <w:rPr>
+          <w:rFonts w:eastAsiaTheme="minorEastAsia" w:cs="Arial"/>
+          <w:szCs w:val="20"/>
+        </w:rPr>
+        <w:t>^</w:t>
+      </w:r>
+      <w:proofErr w:type="spellStart"/>
+      <w:r>
+        <w:t>qualcommTOCs</w:t>
+      </w:r>
+      <w:proofErr w:type="spellEnd"/>
+      <w:r>
+        <w:t>}</w:t>
+      </w:r>
+    </w:p>
+    <w:p>
+      <w:pPr>
+        <w:pStyle w:val="QCT"/>
+        <w:rPr>
+          <w:rFonts w:eastAsia="PMingLiU" w:cs="PMingLiU"/>
+          <w:b w:val="0"/>
+          <w:bCs w:val="0"/>
+          <w:color w:val="auto"/>
+          <w:szCs w:val="24"/>
+        </w:rPr>
+      </w:pPr>
+      <w:r>
+        <w:rPr>
+          <w:rFonts w:eastAsia="PMingLiU" w:cs="PMingLiU"/>
+          <w:b w:val="0"/>
+          <w:bCs w:val="0"/>
+          <w:color w:val="auto"/>
+          <w:szCs w:val="24"/>
+        </w:rPr>
+        <w:t>N/A</w:t>
+      </w:r>
+    </w:p>
+    <w:p>
+      <w:r>
+        <w:t>{/</w:t>
+      </w:r>
+      <w:proofErr w:type="spellStart"/>
+      <w:r>
+        <w:t>qualcommTOCs</w:t>
+      </w:r>
+      <w:proofErr w:type="spellEnd"/>
+      <w:r>
+        <w:t>}</w:t>
+      </w:r>
+    </w:p>
+    <w:p>
       <w:pPr>
         <w:rPr>
           <w:rStyle w:val="Hyperlink"/>
@@ -573,6 +690,61 @@
       </w:r>
     </w:p>
     <w:p>
+      <w:r>
+        <w:t>{</w:t>
+      </w:r>
+      <w:r>
+        <w:rPr>
+          <w:rFonts w:eastAsiaTheme="minorEastAsia" w:cs="Arial"/>
+          <w:szCs w:val="20"/>
+        </w:rPr>
+        <w:t>^</w:t>
+      </w:r>
+      <w:proofErr w:type="spellStart"/>
+      <w:r>
+        <w:t>mediatekTOCs</w:t>
+      </w:r>
+      <w:proofErr w:type="spellEnd"/>
+      <w:r>
+        <w:t>}</w:t>
+      </w:r>
+    </w:p>
+    <w:p>
+      <w:pPr>
+        <w:pStyle w:val="QCT"/>
+        <w:rPr>
+          <w:rFonts w:eastAsia="PMingLiU" w:cs="PMingLiU"/>
+          <w:b w:val="0"/>
+          <w:bCs w:val="0"/>
+          <w:color w:val="auto"/>
+          <w:szCs w:val="24"/>
+        </w:rPr>
+      </w:pPr>
+      <w:r>
+        <w:rPr>
+          <w:rFonts w:eastAsia="PMingLiU" w:cs="PMingLiU"/>
+          <w:b w:val="0"/>
+          <w:bCs w:val="0"/>
+          <w:color w:val="auto"/>
+          <w:szCs w:val="24"/>
+        </w:rPr>
+        <w:t>N/A</w:t>
+      </w:r>
+    </w:p>
+    <w:p>
+      <w:r>
+        <w:t>{/</w:t>
+      </w:r>
+      <w:proofErr w:type="spellStart"/>
+      <w:r>
+        <w:t>mediatekTOCs</w:t>
+      </w:r>
+      <w:proofErr w:type="spellEnd"/>
+      <w:r>
+        <w:t>}</w:t>
+      </w:r>
+    </w:p>
+    <w:p>
       <w:pPr>
         <w:rPr>
           <w:rStyle w:val="Hyperlink"/>
@@ -611,6 +783,61 @@
     <w:p>
       <w:r>
         <w:t>{headline}</w:t>
+      </w:r>
+    </w:p>
+    <w:p>
+      <w:r>
+        <w:t>{/</w:t>
+      </w:r>
+      <w:proofErr w:type="spellStart"/>
+      <w:r>
+        <w:t>commuTOCs</w:t>
+      </w:r>
+      <w:proofErr w:type="spellEnd"/>
+      <w:r>
+        <w:t>}</w:t>
+      </w:r>
+    </w:p>
+    <w:p>
+      <w:r>
+        <w:t>{</w:t>
+      </w:r>
+      <w:r>
+        <w:rPr>
+          <w:rFonts w:eastAsiaTheme="minorEastAsia" w:cs="Arial"/>
+          <w:szCs w:val="20"/>
+        </w:rPr>
+        <w:t>^</w:t>
+      </w:r>
+      <w:proofErr w:type="spellStart"/>
+      <w:r>
+        <w:t>commuTOCs</w:t>
+      </w:r>
+      <w:proofErr w:type="spellEnd"/>
+      <w:r>
+        <w:t>}</w:t>
+      </w:r>
+    </w:p>
+    <w:p>
+      <w:pPr>
+        <w:pStyle w:val="QCT"/>
+        <w:rPr>
+          <w:rFonts w:eastAsia="PMingLiU" w:cs="PMingLiU"/>
+          <w:b w:val="0"/>
+          <w:bCs w:val="0"/>
+          <w:color w:val="auto"/>
+          <w:szCs w:val="24"/>
+        </w:rPr>
+      </w:pPr>
+      <w:r>
+        <w:rPr>
+          <w:rFonts w:eastAsia="PMingLiU" w:cs="PMingLiU"/>
+          <w:b w:val="0"/>
+          <w:bCs w:val="0"/>
+          <w:color w:val="auto"/>
+          <w:szCs w:val="24"/>
+        </w:rPr>
+        <w:t>N/A</w:t>
       </w:r>
     </w:p>
     <w:p>
@@ -686,7 +913,63 @@
     </w:p>
     <w:p>
       <w:r>
+        <w:lastRenderedPageBreak/>
         <w:t>{headline}</w:t>
+      </w:r>
+    </w:p>
+    <w:p>
+      <w:r>
+        <w:t>{/</w:t>
+      </w:r>
+      <w:proofErr w:type="spellStart"/>
+      <w:r>
+        <w:t>phoneTOCs</w:t>
+      </w:r>
+      <w:proofErr w:type="spellEnd"/>
+      <w:r>
+        <w:t>}</w:t>
+      </w:r>
+    </w:p>
+    <w:p>
+      <w:r>
+        <w:t>{</w:t>
+      </w:r>
+      <w:r>
+        <w:rPr>
+          <w:rFonts w:eastAsiaTheme="minorEastAsia" w:cs="Arial"/>
+          <w:szCs w:val="20"/>
+        </w:rPr>
+        <w:t>^</w:t>
+      </w:r>
+      <w:proofErr w:type="spellStart"/>
+      <w:r>
+        <w:t>phoneTOCs</w:t>
+      </w:r>
+      <w:proofErr w:type="spellEnd"/>
+      <w:r>
+        <w:t>}</w:t>
+      </w:r>
+    </w:p>
+    <w:p>
+      <w:pPr>
+        <w:pStyle w:val="QCT"/>
+        <w:rPr>
+          <w:rFonts w:eastAsia="PMingLiU" w:cs="PMingLiU"/>
+          <w:b w:val="0"/>
+          <w:bCs w:val="0"/>
+          <w:color w:val="auto"/>
+          <w:szCs w:val="24"/>
+        </w:rPr>
+      </w:pPr>
+      <w:r>
+        <w:rPr>
+          <w:rFonts w:eastAsia="PMingLiU" w:cs="PMingLiU"/>
+          <w:b w:val="0"/>
+          <w:bCs w:val="0"/>
+          <w:color w:val="auto"/>
+          <w:szCs w:val="24"/>
+        </w:rPr>
+        <w:t>N/A</w:t>
       </w:r>
     </w:p>
     <w:p>
@@ -741,6 +1024,61 @@
     <w:p>
       <w:r>
         <w:t>{headline}</w:t>
+      </w:r>
+    </w:p>
+    <w:p>
+      <w:r>
+        <w:t>{/</w:t>
+      </w:r>
+      <w:proofErr w:type="spellStart"/>
+      <w:r>
+        <w:t>otherTOCs</w:t>
+      </w:r>
+      <w:proofErr w:type="spellEnd"/>
+      <w:r>
+        <w:t>}</w:t>
+      </w:r>
+    </w:p>
+    <w:p>
+      <w:r>
+        <w:t>{</w:t>
+      </w:r>
+      <w:r>
+        <w:rPr>
+          <w:rFonts w:eastAsiaTheme="minorEastAsia" w:cs="Arial"/>
+          <w:szCs w:val="20"/>
+        </w:rPr>
+        <w:t>^</w:t>
+      </w:r>
+      <w:proofErr w:type="spellStart"/>
+      <w:r>
+        <w:t>otherTOCs</w:t>
+      </w:r>
+      <w:proofErr w:type="spellEnd"/>
+      <w:r>
+        <w:t>}</w:t>
+      </w:r>
+    </w:p>
+    <w:p>
+      <w:pPr>
+        <w:pStyle w:val="QCT"/>
+        <w:rPr>
+          <w:rFonts w:eastAsia="PMingLiU" w:cs="PMingLiU"/>
+          <w:b w:val="0"/>
+          <w:bCs w:val="0"/>
+          <w:color w:val="auto"/>
+          <w:szCs w:val="24"/>
+        </w:rPr>
+      </w:pPr>
+      <w:r>
+        <w:rPr>
+          <w:rFonts w:eastAsia="PMingLiU" w:cs="PMingLiU"/>
+          <w:b w:val="0"/>
+          <w:bCs w:val="0"/>
+          <w:color w:val="auto"/>
+          <w:szCs w:val="24"/>
+        </w:rPr>
+        <w:t>N/A</w:t>
       </w:r>
     </w:p>
     <w:p>
@@ -1210,6 +1548,107 @@
           <w:rFonts w:eastAsiaTheme="minorEastAsia" w:cs="Arial"/>
           <w:szCs w:val="20"/>
         </w:rPr>
+        <w:t>{^</w:t>
+      </w:r>
+      <w:proofErr w:type="spellStart"/>
+      <w:r>
+        <w:rPr>
+          <w:rFonts w:eastAsiaTheme="minorEastAsia" w:cs="Arial"/>
+          <w:szCs w:val="20"/>
+        </w:rPr>
+        <w:t>qualcommList</w:t>
+      </w:r>
+      <w:proofErr w:type="spellEnd"/>
+      <w:r>
+        <w:rPr>
+          <w:rFonts w:eastAsiaTheme="minorEastAsia" w:cs="Arial"/>
+          <w:szCs w:val="20"/>
+        </w:rPr>
+        <w:t>}</w:t>
+      </w:r>
+    </w:p>
+    <w:p>
+      <w:pPr>
+        <w:pStyle w:val="QCT"/>
+      </w:pPr>
+      <w:r>
+        <w:t>N/A</w:t>
+      </w:r>
+    </w:p>
+    <w:p>
+      <w:pPr>
+        <w:pStyle w:val="QCT"/>
+        <w:rPr>
+          <w:b w:val="0"/>
+          <w:bCs w:val="0"/>
+          <w:color w:val="auto"/>
+        </w:rPr>
+      </w:pPr>
+      <w:r>
+        <w:rPr>
+          <w:b w:val="0"/>
+          <w:bCs w:val="0"/>
+          <w:color w:val="auto"/>
+        </w:rPr>
+        <w:t>{</w:t>
+      </w:r>
+      <w:r>
+        <w:rPr>
+          <w:rFonts w:hint="eastAsia"/>
+          <w:b w:val="0"/>
+          <w:bCs w:val="0"/>
+          <w:color w:val="auto"/>
+        </w:rPr>
+        <w:t>/</w:t>
+      </w:r>
+      <w:proofErr w:type="spellStart"/>
+      <w:r>
+        <w:rPr>
+          <w:b w:val="0"/>
+          <w:bCs w:val="0"/>
+          <w:color w:val="auto"/>
+        </w:rPr>
+        <w:t>qualcomm</w:t>
+      </w:r>
+      <w:r>
+        <w:rPr>
+          <w:rFonts w:hint="eastAsia"/>
+          <w:b w:val="0"/>
+          <w:bCs w:val="0"/>
+          <w:color w:val="auto"/>
+        </w:rPr>
+        <w:t>L</w:t>
+      </w:r>
+      <w:r>
+        <w:rPr>
+          <w:b w:val="0"/>
+          <w:bCs w:val="0"/>
+          <w:color w:val="auto"/>
+        </w:rPr>
+        <w:t>ist</w:t>
+      </w:r>
+      <w:proofErr w:type="spellEnd"/>
+      <w:r>
+        <w:rPr>
+          <w:b w:val="0"/>
+          <w:bCs w:val="0"/>
+          <w:color w:val="auto"/>
+        </w:rPr>
+        <w:t>}</w:t>
+      </w:r>
+    </w:p>
+    <w:p>
+      <w:pPr>
+        <w:rPr>
+          <w:rFonts w:eastAsiaTheme="minorEastAsia" w:cs="Arial"/>
+          <w:szCs w:val="20"/>
+        </w:rPr>
+      </w:pPr>
+      <w:r>
+        <w:rPr>
+          <w:rFonts w:eastAsiaTheme="minorEastAsia" w:cs="Arial"/>
+          <w:szCs w:val="20"/>
+        </w:rPr>
         <w:pict w14:anchorId="42016A0E">
           <v:rect id="_x0000_i1027" style="width:415.3pt;height:1.5pt" o:hrstd="t" o:hr="t" fillcolor="#a0a0a0" stroked="f"/>
         </w:pict>
@@ -1442,6 +1881,7 @@
           <w:bCs w:val="0"/>
           <w:color w:val="auto"/>
         </w:rPr>
+        <w:lastRenderedPageBreak/>
         <w:t>{</w:t>
       </w:r>
       <w:r>
@@ -1542,6 +1982,137 @@
           <w:szCs w:val="20"/>
         </w:rPr>
         <w:t>─ ─ ─ ─</w:t>
+      </w:r>
+    </w:p>
+    <w:p>
+      <w:pPr>
+        <w:pStyle w:val="QCT"/>
+        <w:rPr>
+          <w:b w:val="0"/>
+          <w:bCs w:val="0"/>
+          <w:color w:val="auto"/>
+        </w:rPr>
+      </w:pPr>
+      <w:r>
+        <w:rPr>
+          <w:b w:val="0"/>
+          <w:bCs w:val="0"/>
+          <w:color w:val="auto"/>
+        </w:rPr>
+        <w:t>{</w:t>
+      </w:r>
+      <w:r>
+        <w:rPr>
+          <w:rFonts w:hint="eastAsia"/>
+          <w:b w:val="0"/>
+          <w:bCs w:val="0"/>
+          <w:color w:val="auto"/>
+        </w:rPr>
+        <w:t>/</w:t>
+      </w:r>
+      <w:proofErr w:type="spellStart"/>
+      <w:r>
+        <w:rPr>
+          <w:b w:val="0"/>
+          <w:bCs w:val="0"/>
+          <w:color w:val="auto"/>
+        </w:rPr>
+        <w:t>mediatek</w:t>
+      </w:r>
+      <w:r>
+        <w:rPr>
+          <w:rFonts w:hint="eastAsia"/>
+          <w:b w:val="0"/>
+          <w:bCs w:val="0"/>
+          <w:color w:val="auto"/>
+        </w:rPr>
+        <w:t>L</w:t>
+      </w:r>
+      <w:r>
+        <w:rPr>
+          <w:b w:val="0"/>
+          <w:bCs w:val="0"/>
+          <w:color w:val="auto"/>
+        </w:rPr>
+        <w:t>ist</w:t>
+      </w:r>
+      <w:proofErr w:type="spellEnd"/>
+      <w:r>
+        <w:rPr>
+          <w:b w:val="0"/>
+          <w:bCs w:val="0"/>
+          <w:color w:val="auto"/>
+        </w:rPr>
+        <w:t>}</w:t>
+      </w:r>
+    </w:p>
+    <w:p>
+      <w:pPr>
+        <w:pStyle w:val="QCT"/>
+        <w:rPr>
+          <w:b w:val="0"/>
+          <w:bCs w:val="0"/>
+          <w:color w:val="auto"/>
+        </w:rPr>
+      </w:pPr>
+      <w:r>
+        <w:rPr>
+          <w:b w:val="0"/>
+          <w:bCs w:val="0"/>
+          <w:color w:val="auto"/>
+        </w:rPr>
+        <w:t>{</w:t>
+      </w:r>
+      <w:r>
+        <w:rPr>
+          <w:b w:val="0"/>
+          <w:bCs w:val="0"/>
+          <w:color w:val="auto"/>
+        </w:rPr>
+        <w:t>^</w:t>
+      </w:r>
+      <w:proofErr w:type="spellStart"/>
+      <w:r>
+        <w:rPr>
+          <w:b w:val="0"/>
+          <w:bCs w:val="0"/>
+          <w:color w:val="auto"/>
+        </w:rPr>
+        <w:t>mediatek</w:t>
+      </w:r>
+      <w:r>
+        <w:rPr>
+          <w:rFonts w:hint="eastAsia"/>
+          <w:b w:val="0"/>
+          <w:bCs w:val="0"/>
+          <w:color w:val="auto"/>
+        </w:rPr>
+        <w:t>L</w:t>
+      </w:r>
+      <w:r>
+        <w:rPr>
+          <w:b w:val="0"/>
+          <w:bCs w:val="0"/>
+          <w:color w:val="auto"/>
+        </w:rPr>
+        <w:t>ist</w:t>
+      </w:r>
+      <w:proofErr w:type="spellEnd"/>
+      <w:r>
+        <w:rPr>
+          <w:b w:val="0"/>
+          <w:bCs w:val="0"/>
+          <w:color w:val="auto"/>
+        </w:rPr>
+        <w:t>}</w:t>
+      </w:r>
+    </w:p>
+    <w:p>
+      <w:pPr>
+        <w:pStyle w:val="QCT"/>
+      </w:pPr>
+      <w:r>
+        <w:t>N/A</w:t>
       </w:r>
     </w:p>
     <w:p>
@@ -1944,6 +2515,137 @@
           <w:szCs w:val="20"/>
         </w:rPr>
         <w:t>─ ─ ─ ─</w:t>
+      </w:r>
+    </w:p>
+    <w:p>
+      <w:pPr>
+        <w:pStyle w:val="QCT"/>
+        <w:rPr>
+          <w:b w:val="0"/>
+          <w:bCs w:val="0"/>
+          <w:color w:val="auto"/>
+        </w:rPr>
+      </w:pPr>
+      <w:r>
+        <w:rPr>
+          <w:b w:val="0"/>
+          <w:bCs w:val="0"/>
+          <w:color w:val="auto"/>
+        </w:rPr>
+        <w:t>{</w:t>
+      </w:r>
+      <w:r>
+        <w:rPr>
+          <w:rFonts w:hint="eastAsia"/>
+          <w:b w:val="0"/>
+          <w:bCs w:val="0"/>
+          <w:color w:val="auto"/>
+        </w:rPr>
+        <w:t>/</w:t>
+      </w:r>
+      <w:proofErr w:type="spellStart"/>
+      <w:r>
+        <w:rPr>
+          <w:b w:val="0"/>
+          <w:bCs w:val="0"/>
+          <w:color w:val="auto"/>
+        </w:rPr>
+        <w:t>commu</w:t>
+      </w:r>
+      <w:r>
+        <w:rPr>
+          <w:rFonts w:hint="eastAsia"/>
+          <w:b w:val="0"/>
+          <w:bCs w:val="0"/>
+          <w:color w:val="auto"/>
+        </w:rPr>
+        <w:t>L</w:t>
+      </w:r>
+      <w:r>
+        <w:rPr>
+          <w:b w:val="0"/>
+          <w:bCs w:val="0"/>
+          <w:color w:val="auto"/>
+        </w:rPr>
+        <w:t>ist</w:t>
+      </w:r>
+      <w:proofErr w:type="spellEnd"/>
+      <w:r>
+        <w:rPr>
+          <w:b w:val="0"/>
+          <w:bCs w:val="0"/>
+          <w:color w:val="auto"/>
+        </w:rPr>
+        <w:t>}</w:t>
+      </w:r>
+    </w:p>
+    <w:p>
+      <w:pPr>
+        <w:pStyle w:val="QCT"/>
+        <w:rPr>
+          <w:b w:val="0"/>
+          <w:bCs w:val="0"/>
+          <w:color w:val="auto"/>
+        </w:rPr>
+      </w:pPr>
+      <w:r>
+        <w:rPr>
+          <w:b w:val="0"/>
+          <w:bCs w:val="0"/>
+          <w:color w:val="auto"/>
+        </w:rPr>
+        <w:t>{</w:t>
+      </w:r>
+      <w:r>
+        <w:rPr>
+          <w:b w:val="0"/>
+          <w:bCs w:val="0"/>
+          <w:color w:val="auto"/>
+        </w:rPr>
+        <w:t>^</w:t>
+      </w:r>
+      <w:proofErr w:type="spellStart"/>
+      <w:r>
+        <w:rPr>
+          <w:b w:val="0"/>
+          <w:bCs w:val="0"/>
+          <w:color w:val="auto"/>
+        </w:rPr>
+        <w:t>commu</w:t>
+      </w:r>
+      <w:r>
+        <w:rPr>
+          <w:rFonts w:hint="eastAsia"/>
+          <w:b w:val="0"/>
+          <w:bCs w:val="0"/>
+          <w:color w:val="auto"/>
+        </w:rPr>
+        <w:t>L</w:t>
+      </w:r>
+      <w:r>
+        <w:rPr>
+          <w:b w:val="0"/>
+          <w:bCs w:val="0"/>
+          <w:color w:val="auto"/>
+        </w:rPr>
+        <w:t>ist</w:t>
+      </w:r>
+      <w:proofErr w:type="spellEnd"/>
+      <w:r>
+        <w:rPr>
+          <w:b w:val="0"/>
+          <w:bCs w:val="0"/>
+          <w:color w:val="auto"/>
+        </w:rPr>
+        <w:t>}</w:t>
+      </w:r>
+    </w:p>
+    <w:p>
+      <w:pPr>
+        <w:pStyle w:val="QCT"/>
+      </w:pPr>
+      <w:r>
+        <w:t>N/A</w:t>
       </w:r>
     </w:p>
     <w:p>
@@ -2424,6 +3126,120 @@
     </w:p>
     <w:p>
       <w:pPr>
+        <w:pStyle w:val="QCT"/>
+        <w:rPr>
+          <w:b w:val="0"/>
+          <w:bCs w:val="0"/>
+          <w:color w:val="auto"/>
+        </w:rPr>
+      </w:pPr>
+      <w:r>
+        <w:rPr>
+          <w:b w:val="0"/>
+          <w:bCs w:val="0"/>
+          <w:color w:val="auto"/>
+        </w:rPr>
+        <w:t>{^</w:t>
+      </w:r>
+      <w:proofErr w:type="spellStart"/>
+      <w:r>
+        <w:rPr>
+          <w:b w:val="0"/>
+          <w:bCs w:val="0"/>
+          <w:color w:val="auto"/>
+        </w:rPr>
+        <w:t>phone</w:t>
+      </w:r>
+      <w:r>
+        <w:rPr>
+          <w:rFonts w:hint="eastAsia"/>
+          <w:b w:val="0"/>
+          <w:bCs w:val="0"/>
+          <w:color w:val="auto"/>
+        </w:rPr>
+        <w:t>L</w:t>
+      </w:r>
+      <w:r>
+        <w:rPr>
+          <w:b w:val="0"/>
+          <w:bCs w:val="0"/>
+          <w:color w:val="auto"/>
+        </w:rPr>
+        <w:t>ist</w:t>
+      </w:r>
+      <w:proofErr w:type="spellEnd"/>
+      <w:r>
+        <w:rPr>
+          <w:b w:val="0"/>
+          <w:bCs w:val="0"/>
+          <w:color w:val="auto"/>
+        </w:rPr>
+        <w:t>}</w:t>
+      </w:r>
+    </w:p>
+    <w:p>
+      <w:pPr>
+        <w:pStyle w:val="QCT"/>
+      </w:pPr>
+      <w:r>
+        <w:t>N/A</w:t>
+      </w:r>
+    </w:p>
+    <w:p>
+      <w:pPr>
+        <w:pStyle w:val="QCT"/>
+        <w:rPr>
+          <w:b w:val="0"/>
+          <w:bCs w:val="0"/>
+          <w:color w:val="auto"/>
+        </w:rPr>
+      </w:pPr>
+      <w:r>
+        <w:rPr>
+          <w:b w:val="0"/>
+          <w:bCs w:val="0"/>
+          <w:color w:val="auto"/>
+        </w:rPr>
+        <w:t>{/</w:t>
+      </w:r>
+      <w:proofErr w:type="spellStart"/>
+      <w:r>
+        <w:rPr>
+          <w:b w:val="0"/>
+          <w:bCs w:val="0"/>
+          <w:color w:val="auto"/>
+        </w:rPr>
+        <w:t>phone</w:t>
+      </w:r>
+      <w:r>
+        <w:rPr>
+          <w:rFonts w:hint="eastAsia"/>
+          <w:b w:val="0"/>
+          <w:bCs w:val="0"/>
+          <w:color w:val="auto"/>
+        </w:rPr>
+        <w:t>L</w:t>
+      </w:r>
+      <w:r>
+        <w:rPr>
+          <w:b w:val="0"/>
+          <w:bCs w:val="0"/>
+          <w:color w:val="auto"/>
+        </w:rPr>
+        <w:t>ist</w:t>
+      </w:r>
+      <w:proofErr w:type="spellEnd"/>
+      <w:r>
+        <w:rPr>
+          <w:b w:val="0"/>
+          <w:bCs w:val="0"/>
+          <w:color w:val="auto"/>
+        </w:rPr>
+        <w:t>}</w:t>
+      </w:r>
+    </w:p>
+    <w:p>
+      <w:pPr>
         <w:rPr>
           <w:rFonts w:eastAsiaTheme="minorEastAsia" w:cs="Arial"/>
           <w:szCs w:val="20"/>
@@ -2765,6 +3581,129 @@
           <w:szCs w:val="20"/>
         </w:rPr>
         <w:t>─ ─ ─ ─</w:t>
+      </w:r>
+    </w:p>
+    <w:p>
+      <w:pPr>
+        <w:pStyle w:val="QCT"/>
+        <w:rPr>
+          <w:b w:val="0"/>
+          <w:bCs w:val="0"/>
+          <w:color w:val="auto"/>
+        </w:rPr>
+      </w:pPr>
+      <w:r>
+        <w:rPr>
+          <w:b w:val="0"/>
+          <w:bCs w:val="0"/>
+          <w:color w:val="auto"/>
+        </w:rPr>
+        <w:t>{</w:t>
+      </w:r>
+      <w:r>
+        <w:rPr>
+          <w:rFonts w:hint="eastAsia"/>
+          <w:b w:val="0"/>
+          <w:bCs w:val="0"/>
+          <w:color w:val="auto"/>
+        </w:rPr>
+        <w:t>/</w:t>
+      </w:r>
+      <w:proofErr w:type="spellStart"/>
+      <w:r>
+        <w:rPr>
+          <w:b w:val="0"/>
+          <w:bCs w:val="0"/>
+          <w:color w:val="auto"/>
+        </w:rPr>
+        <w:t>other</w:t>
+      </w:r>
+      <w:r>
+        <w:rPr>
+          <w:rFonts w:hint="eastAsia"/>
+          <w:b w:val="0"/>
+          <w:bCs w:val="0"/>
+          <w:color w:val="auto"/>
+        </w:rPr>
+        <w:t>L</w:t>
+      </w:r>
+      <w:r>
+        <w:rPr>
+          <w:b w:val="0"/>
+          <w:bCs w:val="0"/>
+          <w:color w:val="auto"/>
+        </w:rPr>
+        <w:t>ist</w:t>
+      </w:r>
+      <w:proofErr w:type="spellEnd"/>
+      <w:r>
+        <w:rPr>
+          <w:b w:val="0"/>
+          <w:bCs w:val="0"/>
+          <w:color w:val="auto"/>
+        </w:rPr>
+        <w:t>}</w:t>
+      </w:r>
+    </w:p>
+    <w:p>
+      <w:pPr>
+        <w:pStyle w:val="QCT"/>
+        <w:rPr>
+          <w:b w:val="0"/>
+          <w:bCs w:val="0"/>
+          <w:color w:val="auto"/>
+        </w:rPr>
+      </w:pPr>
+      <w:r>
+        <w:rPr>
+          <w:b w:val="0"/>
+          <w:bCs w:val="0"/>
+          <w:color w:val="auto"/>
+        </w:rPr>
+        <w:t>{^</w:t>
+      </w:r>
+      <w:proofErr w:type="spellStart"/>
+      <w:r>
+        <w:rPr>
+          <w:b w:val="0"/>
+          <w:bCs w:val="0"/>
+          <w:color w:val="auto"/>
+        </w:rPr>
+        <w:t>other</w:t>
+      </w:r>
+      <w:r>
+        <w:rPr>
+          <w:rFonts w:hint="eastAsia"/>
+          <w:b w:val="0"/>
+          <w:bCs w:val="0"/>
+          <w:color w:val="auto"/>
+        </w:rPr>
+        <w:t>L</w:t>
+      </w:r>
+      <w:r>
+        <w:rPr>
+          <w:b w:val="0"/>
+          <w:bCs w:val="0"/>
+          <w:color w:val="auto"/>
+        </w:rPr>
+        <w:t>ist</w:t>
+      </w:r>
+      <w:proofErr w:type="spellEnd"/>
+      <w:r>
+        <w:rPr>
+          <w:b w:val="0"/>
+          <w:bCs w:val="0"/>
+          <w:color w:val="auto"/>
+        </w:rPr>
+        <w:t>}</w:t>
+      </w:r>
+    </w:p>
+    <w:p>
+      <w:pPr>
+        <w:pStyle w:val="QCT"/>
+      </w:pPr>
+      <w:r>
+        <w:t>N/A</w:t>
       </w:r>
     </w:p>
     <w:p>

</xml_diff>